<commit_message>
First pass at simplifying & correcting the expression & statement grammars
</commit_message>
<xml_diff>
--- a/docs/Team 22 Geppetto Reference Manual.docx
+++ b/docs/Team 22 Geppetto Reference Manual.docx
@@ -16700,6 +16700,7 @@
     </w:p>
     <w:p>
       <w:pPr>
+        <w:spacing w:after="0"/>
         <w:rPr>
           <w:i/>
         </w:rPr>
@@ -16721,6 +16722,7 @@
     </w:p>
     <w:p>
       <w:pPr>
+        <w:spacing w:after="0"/>
         <w:rPr>
           <w:i/>
         </w:rPr>
@@ -16976,30 +16978,30 @@
         </w:rPr>
       </w:pPr>
       <w:r>
+        <w:tab/>
+      </w:r>
+      <w:proofErr w:type="gramStart"/>
+      <w:r>
+        <w:rPr>
+          <w:b/>
+        </w:rPr>
+        <w:t>false</w:t>
+      </w:r>
+      <w:proofErr w:type="gramEnd"/>
+    </w:p>
+    <w:p>
+      <w:pPr>
+        <w:spacing w:after="0"/>
+        <w:rPr>
+          <w:i/>
+        </w:rPr>
+      </w:pPr>
+      <w:proofErr w:type="gramStart"/>
+      <w:r>
+        <w:rPr>
+          <w:i/>
+        </w:rPr>
         <w:lastRenderedPageBreak/>
-        <w:tab/>
-      </w:r>
-      <w:proofErr w:type="gramStart"/>
-      <w:r>
-        <w:rPr>
-          <w:b/>
-        </w:rPr>
-        <w:t>false</w:t>
-      </w:r>
-      <w:proofErr w:type="gramEnd"/>
-    </w:p>
-    <w:p>
-      <w:pPr>
-        <w:spacing w:after="0"/>
-        <w:rPr>
-          <w:i/>
-        </w:rPr>
-      </w:pPr>
-      <w:proofErr w:type="gramStart"/>
-      <w:r>
-        <w:rPr>
-          <w:i/>
-        </w:rPr>
         <w:t>rule</w:t>
       </w:r>
       <w:proofErr w:type="gramEnd"/>
@@ -17861,6 +17863,19 @@
           <w:i/>
         </w:rPr>
         <w:t xml:space="preserve"> relational-expression</w:t>
+      </w:r>
+    </w:p>
+    <w:p>
+      <w:pPr>
+        <w:rPr>
+          <w:i/>
+        </w:rPr>
+      </w:pPr>
+      <w:r>
+        <w:rPr>
+          <w:i/>
+        </w:rPr>
+        <w:br w:type="page"/>
       </w:r>
     </w:p>
     <w:p>
@@ -19932,7 +19947,7 @@
             <w:rPr>
               <w:noProof/>
             </w:rPr>
-            <w:t>24</w:t>
+            <w:t>23</w:t>
           </w:r>
         </w:fldSimple>
       </w:p>
@@ -22095,7 +22110,7 @@
 </file>
 
 <file path=customXml/itemProps1.xml><?xml version="1.0" encoding="utf-8"?>
-<ds:datastoreItem xmlns:ds="http://schemas.openxmlformats.org/officeDocument/2006/customXml" ds:itemID="{E5AFDB50-30D4-48B6-90DA-7FEC58602533}">
+<ds:datastoreItem xmlns:ds="http://schemas.openxmlformats.org/officeDocument/2006/customXml" ds:itemID="{6483616E-D7C1-48AC-A3AC-CD9B727E81F0}">
   <ds:schemaRefs>
     <ds:schemaRef ds:uri="http://schemas.openxmlformats.org/officeDocument/2006/bibliography"/>
   </ds:schemaRefs>

</xml_diff>